<commit_message>
Completed Lab 6 BBTP
</commit_message>
<xml_diff>
--- a/PackScheduler/project-docs/CSC216_L5_BBTP.docx
+++ b/PackScheduler/project-docs/CSC216_L5_BBTP.docx
@@ -18,6 +18,8 @@
       <w:r>
         <w:t>Lab 05: Black Box Test Plan</w:t>
       </w:r>
+      <w:bookmarkStart w:id="1" w:name="_GoBack"/>
+      <w:bookmarkEnd w:id="1"/>
     </w:p>
     <w:p>
       <w:pPr>
@@ -30,8 +32,182 @@
           <w:between w:val="nil"/>
         </w:pBdr>
       </w:pPr>
-      <w:bookmarkStart w:id="1" w:name="_68rn3s2fl7x0" w:colFirst="0" w:colLast="0"/>
-      <w:bookmarkEnd w:id="1"/>
+      <w:bookmarkStart w:id="2" w:name="_68rn3s2fl7x0" w:colFirst="0" w:colLast="0"/>
+      <w:bookmarkEnd w:id="2"/>
+      <w:r>
+        <w:rPr>
+          <w:noProof/>
+        </w:rPr>
+        <mc:AlternateContent>
+          <mc:Choice Requires="wps">
+            <w:drawing>
+              <wp:anchor distT="45720" distB="45720" distL="114300" distR="114300" simplePos="0" relativeHeight="251659264" behindDoc="0" locked="0" layoutInCell="1" allowOverlap="1" wp14:anchorId="059104D1" wp14:editId="7D46A88C">
+                <wp:simplePos x="0" y="0"/>
+                <wp:positionH relativeFrom="column">
+                  <wp:posOffset>4874149</wp:posOffset>
+                </wp:positionH>
+                <wp:positionV relativeFrom="paragraph">
+                  <wp:posOffset>431910</wp:posOffset>
+                </wp:positionV>
+                <wp:extent cx="1685290" cy="1404620"/>
+                <wp:effectExtent l="0" t="0" r="10160" b="20955"/>
+                <wp:wrapSquare wrapText="bothSides"/>
+                <wp:docPr id="217" name="Text Box 2"/>
+                <wp:cNvGraphicFramePr>
+                  <a:graphicFrameLocks xmlns:a="http://schemas.openxmlformats.org/drawingml/2006/main"/>
+                </wp:cNvGraphicFramePr>
+                <a:graphic xmlns:a="http://schemas.openxmlformats.org/drawingml/2006/main">
+                  <a:graphicData uri="http://schemas.microsoft.com/office/word/2010/wordprocessingShape">
+                    <wps:wsp>
+                      <wps:cNvSpPr txBox="1">
+                        <a:spLocks noChangeArrowheads="1"/>
+                      </wps:cNvSpPr>
+                      <wps:spPr bwMode="auto">
+                        <a:xfrm>
+                          <a:off x="0" y="0"/>
+                          <a:ext cx="1685290" cy="1404620"/>
+                        </a:xfrm>
+                        <a:prstGeom prst="rect">
+                          <a:avLst/>
+                        </a:prstGeom>
+                        <a:solidFill>
+                          <a:srgbClr val="FFFFFF"/>
+                        </a:solidFill>
+                        <a:ln w="19050">
+                          <a:solidFill>
+                            <a:srgbClr val="000000"/>
+                          </a:solidFill>
+                          <a:miter lim="800000"/>
+                          <a:headEnd/>
+                          <a:tailEnd/>
+                        </a:ln>
+                      </wps:spPr>
+                      <wps:txbx>
+                        <w:txbxContent>
+                          <w:p>
+                            <w:pPr>
+                              <w:rPr>
+                                <w:b/>
+                                <w:bCs/>
+                              </w:rPr>
+                            </w:pPr>
+                            <w:r>
+                              <w:rPr>
+                                <w:b/>
+                                <w:bCs/>
+                              </w:rPr>
+                              <w:t>Name: Nick Garner</w:t>
+                            </w:r>
+                          </w:p>
+                          <w:p>
+                            <w:pPr>
+                              <w:rPr>
+                                <w:b/>
+                                <w:bCs/>
+                              </w:rPr>
+                            </w:pPr>
+                            <w:r>
+                              <w:rPr>
+                                <w:b/>
+                                <w:bCs/>
+                              </w:rPr>
+                              <w:t>ID: 000803742</w:t>
+                            </w:r>
+                          </w:p>
+                          <w:p>
+                            <w:pPr>
+                              <w:rPr>
+                                <w:b/>
+                                <w:bCs/>
+                              </w:rPr>
+                            </w:pPr>
+                            <w:r>
+                              <w:rPr>
+                                <w:b/>
+                                <w:bCs/>
+                              </w:rPr>
+                              <w:t>Tetterton, Section 651</w:t>
+                            </w:r>
+                          </w:p>
+                        </w:txbxContent>
+                      </wps:txbx>
+                      <wps:bodyPr rot="0" vert="horz" wrap="square" lIns="91440" tIns="45720" rIns="91440" bIns="45720" anchor="t" anchorCtr="0">
+                        <a:spAutoFit/>
+                      </wps:bodyPr>
+                    </wps:wsp>
+                  </a:graphicData>
+                </a:graphic>
+                <wp14:sizeRelH relativeFrom="margin">
+                  <wp14:pctWidth>0</wp14:pctWidth>
+                </wp14:sizeRelH>
+                <wp14:sizeRelV relativeFrom="margin">
+                  <wp14:pctHeight>20000</wp14:pctHeight>
+                </wp14:sizeRelV>
+              </wp:anchor>
+            </w:drawing>
+          </mc:Choice>
+          <mc:Fallback>
+            <w:pict>
+              <v:shapetype w14:anchorId="059104D1" id="_x0000_t202" coordsize="21600,21600" o:spt="202" path="m,l,21600r21600,l21600,xe">
+                <v:stroke joinstyle="miter"/>
+                <v:path gradientshapeok="t" o:connecttype="rect"/>
+              </v:shapetype>
+              <v:shape id="Text Box 2" o:spid="_x0000_s1026" type="#_x0000_t202" style="position:absolute;margin-left:383.8pt;margin-top:34pt;width:132.7pt;height:110.6pt;z-index:251659264;visibility:visible;mso-wrap-style:square;mso-width-percent:0;mso-height-percent:200;mso-wrap-distance-left:9pt;mso-wrap-distance-top:3.6pt;mso-wrap-distance-right:9pt;mso-wrap-distance-bottom:3.6pt;mso-position-horizontal:absolute;mso-position-horizontal-relative:text;mso-position-vertical:absolute;mso-position-vertical-relative:text;mso-width-percent:0;mso-height-percent:200;mso-width-relative:margin;mso-height-relative:margin;v-text-anchor:top" o:gfxdata="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" strokeweight="1.5pt">
+                <v:textbox style="mso-fit-shape-to-text:t">
+                  <w:txbxContent>
+                    <w:p>
+                      <w:pPr>
+                        <w:rPr>
+                          <w:b/>
+                          <w:bCs/>
+                        </w:rPr>
+                      </w:pPr>
+                      <w:r>
+                        <w:rPr>
+                          <w:b/>
+                          <w:bCs/>
+                        </w:rPr>
+                        <w:t>Name: Nick Garner</w:t>
+                      </w:r>
+                    </w:p>
+                    <w:p>
+                      <w:pPr>
+                        <w:rPr>
+                          <w:b/>
+                          <w:bCs/>
+                        </w:rPr>
+                      </w:pPr>
+                      <w:r>
+                        <w:rPr>
+                          <w:b/>
+                          <w:bCs/>
+                        </w:rPr>
+                        <w:t>ID: 000803742</w:t>
+                      </w:r>
+                    </w:p>
+                    <w:p>
+                      <w:pPr>
+                        <w:rPr>
+                          <w:b/>
+                          <w:bCs/>
+                        </w:rPr>
+                      </w:pPr>
+                      <w:r>
+                        <w:rPr>
+                          <w:b/>
+                          <w:bCs/>
+                        </w:rPr>
+                        <w:t>Tetterton, Section 651</w:t>
+                      </w:r>
+                    </w:p>
+                  </w:txbxContent>
+                </v:textbox>
+                <w10:wrap type="square"/>
+              </v:shape>
+            </w:pict>
+          </mc:Fallback>
+        </mc:AlternateContent>
+      </w:r>
       <w:r>
         <w:t>Test Overview</w:t>
       </w:r>
@@ -897,6 +1073,7 @@
               <w:spacing w:line="240" w:lineRule="auto"/>
             </w:pPr>
             <w:r>
+              <w:lastRenderedPageBreak/>
               <w:t>T2: Registrar Login</w:t>
             </w:r>
           </w:p>
@@ -8214,6 +8391,7 @@
               <w:spacing w:line="240" w:lineRule="auto"/>
             </w:pPr>
             <w:r>
+              <w:lastRenderedPageBreak/>
               <w:t>T17: Remove Student - front</w:t>
             </w:r>
           </w:p>
@@ -9240,25 +9418,164 @@
                 <w:rFonts w:ascii="Tahoma" w:hAnsi="Tahoma" w:cs="Tahoma"/>
                 <w:b/>
               </w:rPr>
+              <w:t>���</w:t>
+            </w:r>
+            <w:r>
+              <w:rPr>
+                <w:b/>
+              </w:rPr>
+              <w:t>\7X</w:t>
+            </w:r>
+            <w:r>
+              <w:rPr>
+                <w:rFonts w:ascii="Tahoma" w:hAnsi="Tahoma" w:cs="Tahoma"/>
+                <w:b/>
+              </w:rPr>
               <w:t>�</w:t>
             </w:r>
             <w:r>
               <w:rPr>
                 <w:b/>
               </w:rPr>
-              <w:t/>
+              <w:t>F</w:t>
             </w:r>
             <w:r>
               <w:rPr>
                 <w:rFonts w:ascii="Tahoma" w:hAnsi="Tahoma" w:cs="Tahoma"/>
                 <w:b/>
               </w:rPr>
+              <w:t>���</w:t>
+            </w:r>
+            <w:r>
+              <w:rPr>
+                <w:b/>
+              </w:rPr>
+              <w:t>9</w:t>
+            </w:r>
+            <w:r>
+              <w:rPr>
+                <w:rFonts w:ascii="Tahoma" w:hAnsi="Tahoma" w:cs="Tahoma"/>
+                <w:b/>
+              </w:rPr>
+              <w:t>�</w:t>
+            </w:r>
+            <w:r>
+              <w:rPr>
+                <w:b/>
+              </w:rPr>
+              <w:t>{-O</w:t>
+            </w:r>
+            <w:r>
+              <w:rPr>
+                <w:rFonts w:ascii="Tahoma" w:hAnsi="Tahoma" w:cs="Tahoma"/>
+                <w:b/>
+              </w:rPr>
+              <w:t>�</w:t>
+            </w:r>
+            <w:r>
+              <w:rPr>
+                <w:b/>
+              </w:rPr>
+              <w:t>F</w:t>
+            </w:r>
+            <w:r>
+              <w:rPr>
+                <w:rFonts w:ascii="Tahoma" w:hAnsi="Tahoma" w:cs="Tahoma"/>
+                <w:b/>
+              </w:rPr>
+              <w:t>�</w:t>
+            </w:r>
+            <w:r>
+              <w:rPr>
+                <w:b/>
+              </w:rPr>
+              <w:t>ap</w:t>
+            </w:r>
+            <w:r>
+              <w:rPr>
+                <w:rFonts w:ascii="Tahoma" w:hAnsi="Tahoma" w:cs="Tahoma"/>
+                <w:b/>
+              </w:rPr>
+              <w:t>�</w:t>
+            </w:r>
+            <w:r>
+              <w:rPr>
+                <w:b/>
+              </w:rPr>
+              <w:t>,18</w:t>
+            </w:r>
+          </w:p>
+          <w:p>
+            <w:pPr>
+              <w:widowControl w:val="0"/>
+              <w:pBdr>
+                <w:top w:val="nil"/>
+                <w:left w:val="nil"/>
+                <w:bottom w:val="nil"/>
+                <w:right w:val="nil"/>
+                <w:between w:val="nil"/>
+              </w:pBdr>
+              <w:spacing w:line="240" w:lineRule="auto"/>
+              <w:rPr>
+                <w:b/>
+              </w:rPr>
+            </w:pPr>
+            <w:r>
+              <w:rPr>
+                <w:b/>
+              </w:rPr>
+              <w:t>Lane,Berg,lberg,sociis@non.org,0</w:t>
+            </w:r>
+            <w:r>
+              <w:rPr>
+                <w:rFonts w:ascii="Tahoma" w:hAnsi="Tahoma" w:cs="Tahoma"/>
+                <w:b/>
+              </w:rPr>
+              <w:t>�</w:t>
+            </w:r>
+            <w:r>
+              <w:rPr>
+                <w:b/>
+              </w:rPr>
+              <w:t>R</w:t>
+            </w:r>
+            <w:r>
+              <w:rPr>
+                <w:rFonts w:ascii="Tahoma" w:hAnsi="Tahoma" w:cs="Tahoma"/>
+                <w:b/>
+              </w:rPr>
               <w:t>��</w:t>
             </w:r>
             <w:r>
               <w:rPr>
                 <w:b/>
               </w:rPr>
+              <w:t>"</w:t>
+            </w:r>
+            <w:r>
+              <w:rPr>
+                <w:rFonts w:ascii="Tahoma" w:hAnsi="Tahoma" w:cs="Tahoma"/>
+                <w:b/>
+              </w:rPr>
+              <w:t>��</w:t>
+            </w:r>
+            <w:r>
+              <w:rPr>
+                <w:b/>
+              </w:rPr>
+              <w:t>u</w:t>
+            </w:r>
+            <w:r>
+              <w:rPr>
+                <w:rFonts w:ascii="Tahoma" w:hAnsi="Tahoma" w:cs="Tahoma"/>
+                <w:b/>
+              </w:rPr>
+              <w:t>���</w:t>
+            </w:r>
+            <w:r>
+              <w:rPr>
+                <w:b/>
+              </w:rPr>
               <w:t>\7X</w:t>
             </w:r>
             <w:r>
@@ -9337,29 +9654,36 @@
               <w:rPr>
                 <w:b/>
               </w:rPr>
-              <w:t>,18</w:t>
-            </w:r>
-          </w:p>
-          <w:p>
-            <w:pPr>
-              <w:widowControl w:val="0"/>
-              <w:pBdr>
-                <w:top w:val="nil"/>
-                <w:left w:val="nil"/>
-                <w:bottom w:val="nil"/>
-                <w:right w:val="nil"/>
-                <w:between w:val="nil"/>
-              </w:pBdr>
-              <w:spacing w:line="240" w:lineRule="auto"/>
-              <w:rPr>
-                <w:b/>
-              </w:rPr>
-            </w:pPr>
-            <w:r>
-              <w:rPr>
-                <w:b/>
-              </w:rPr>
-              <w:t>Lane,Berg,lberg,sociis@non.org,0</w:t>
+              <w:t>,14</w:t>
+            </w:r>
+          </w:p>
+          <w:p>
+            <w:pPr>
+              <w:widowControl w:val="0"/>
+              <w:pBdr>
+                <w:top w:val="nil"/>
+                <w:left w:val="nil"/>
+                <w:bottom w:val="nil"/>
+                <w:right w:val="nil"/>
+                <w:between w:val="nil"/>
+              </w:pBdr>
+              <w:spacing w:line="240" w:lineRule="auto"/>
+              <w:rPr>
+                <w:b/>
+              </w:rPr>
+            </w:pPr>
+            <w:r>
+              <w:rPr>
+                <w:b/>
+              </w:rPr>
+              <w:t>Raymond,Brennan,rbrennan,litora.torquent@pellentesqu</w:t>
+            </w:r>
+            <w:r>
+              <w:rPr>
+                <w:b/>
+              </w:rPr>
+              <w:lastRenderedPageBreak/>
+              <w:t>emassalobortis.ca,0</w:t>
             </w:r>
             <w:r>
               <w:rPr>
@@ -9405,25 +9729,164 @@
                 <w:rFonts w:ascii="Tahoma" w:hAnsi="Tahoma" w:cs="Tahoma"/>
                 <w:b/>
               </w:rPr>
+              <w:t>���</w:t>
+            </w:r>
+            <w:r>
+              <w:rPr>
+                <w:b/>
+              </w:rPr>
+              <w:t>\7X</w:t>
+            </w:r>
+            <w:r>
+              <w:rPr>
+                <w:rFonts w:ascii="Tahoma" w:hAnsi="Tahoma" w:cs="Tahoma"/>
+                <w:b/>
+              </w:rPr>
               <w:t>�</w:t>
             </w:r>
             <w:r>
               <w:rPr>
                 <w:b/>
               </w:rPr>
-              <w:t/>
+              <w:t>F</w:t>
             </w:r>
             <w:r>
               <w:rPr>
                 <w:rFonts w:ascii="Tahoma" w:hAnsi="Tahoma" w:cs="Tahoma"/>
                 <w:b/>
               </w:rPr>
+              <w:t>���</w:t>
+            </w:r>
+            <w:r>
+              <w:rPr>
+                <w:b/>
+              </w:rPr>
+              <w:t>9</w:t>
+            </w:r>
+            <w:r>
+              <w:rPr>
+                <w:rFonts w:ascii="Tahoma" w:hAnsi="Tahoma" w:cs="Tahoma"/>
+                <w:b/>
+              </w:rPr>
+              <w:t>�</w:t>
+            </w:r>
+            <w:r>
+              <w:rPr>
+                <w:b/>
+              </w:rPr>
+              <w:t>{-O</w:t>
+            </w:r>
+            <w:r>
+              <w:rPr>
+                <w:rFonts w:ascii="Tahoma" w:hAnsi="Tahoma" w:cs="Tahoma"/>
+                <w:b/>
+              </w:rPr>
+              <w:t>�</w:t>
+            </w:r>
+            <w:r>
+              <w:rPr>
+                <w:b/>
+              </w:rPr>
+              <w:t>F</w:t>
+            </w:r>
+            <w:r>
+              <w:rPr>
+                <w:rFonts w:ascii="Tahoma" w:hAnsi="Tahoma" w:cs="Tahoma"/>
+                <w:b/>
+              </w:rPr>
+              <w:t>�</w:t>
+            </w:r>
+            <w:r>
+              <w:rPr>
+                <w:b/>
+              </w:rPr>
+              <w:t>ap</w:t>
+            </w:r>
+            <w:r>
+              <w:rPr>
+                <w:rFonts w:ascii="Tahoma" w:hAnsi="Tahoma" w:cs="Tahoma"/>
+                <w:b/>
+              </w:rPr>
+              <w:t>�</w:t>
+            </w:r>
+            <w:r>
+              <w:rPr>
+                <w:b/>
+              </w:rPr>
+              <w:t>,12</w:t>
+            </w:r>
+          </w:p>
+          <w:p>
+            <w:pPr>
+              <w:widowControl w:val="0"/>
+              <w:pBdr>
+                <w:top w:val="nil"/>
+                <w:left w:val="nil"/>
+                <w:bottom w:val="nil"/>
+                <w:right w:val="nil"/>
+                <w:between w:val="nil"/>
+              </w:pBdr>
+              <w:spacing w:line="240" w:lineRule="auto"/>
+              <w:rPr>
+                <w:b/>
+              </w:rPr>
+            </w:pPr>
+            <w:r>
+              <w:rPr>
+                <w:b/>
+              </w:rPr>
+              <w:t>Emerald,Frost,efrost,adipiscing@acipsumPhasellus.edu,0</w:t>
+            </w:r>
+            <w:r>
+              <w:rPr>
+                <w:rFonts w:ascii="Tahoma" w:hAnsi="Tahoma" w:cs="Tahoma"/>
+                <w:b/>
+              </w:rPr>
+              <w:t>�</w:t>
+            </w:r>
+            <w:r>
+              <w:rPr>
+                <w:b/>
+              </w:rPr>
+              <w:t>R</w:t>
+            </w:r>
+            <w:r>
+              <w:rPr>
+                <w:rFonts w:ascii="Tahoma" w:hAnsi="Tahoma" w:cs="Tahoma"/>
+                <w:b/>
+              </w:rPr>
               <w:t>��</w:t>
             </w:r>
             <w:r>
               <w:rPr>
                 <w:b/>
               </w:rPr>
+              <w:t>"</w:t>
+            </w:r>
+            <w:r>
+              <w:rPr>
+                <w:rFonts w:ascii="Tahoma" w:hAnsi="Tahoma" w:cs="Tahoma"/>
+                <w:b/>
+              </w:rPr>
+              <w:t>��</w:t>
+            </w:r>
+            <w:r>
+              <w:rPr>
+                <w:b/>
+              </w:rPr>
+              <w:t>u</w:t>
+            </w:r>
+            <w:r>
+              <w:rPr>
+                <w:rFonts w:ascii="Tahoma" w:hAnsi="Tahoma" w:cs="Tahoma"/>
+                <w:b/>
+              </w:rPr>
+              <w:t>���</w:t>
+            </w:r>
+            <w:r>
+              <w:rPr>
+                <w:b/>
+              </w:rPr>
               <w:t>\7X</w:t>
             </w:r>
             <w:r>
@@ -9502,36 +9965,29 @@
               <w:rPr>
                 <w:b/>
               </w:rPr>
-              <w:t>,14</w:t>
-            </w:r>
-          </w:p>
-          <w:p>
-            <w:pPr>
-              <w:widowControl w:val="0"/>
-              <w:pBdr>
-                <w:top w:val="nil"/>
-                <w:left w:val="nil"/>
-                <w:bottom w:val="nil"/>
-                <w:right w:val="nil"/>
-                <w:between w:val="nil"/>
-              </w:pBdr>
-              <w:spacing w:line="240" w:lineRule="auto"/>
-              <w:rPr>
-                <w:b/>
-              </w:rPr>
-            </w:pPr>
-            <w:r>
-              <w:rPr>
-                <w:b/>
-              </w:rPr>
-              <w:t>Raymond,Brennan,rbrennan,</w:t>
-            </w:r>
-            <w:r>
-              <w:rPr>
-                <w:b/>
-              </w:rPr>
-              <w:lastRenderedPageBreak/>
-              <w:t>litora.torquent@pellentesquemassalobortis.ca,0</w:t>
+              <w:t>,3</w:t>
+            </w:r>
+          </w:p>
+          <w:p>
+            <w:pPr>
+              <w:widowControl w:val="0"/>
+              <w:pBdr>
+                <w:top w:val="nil"/>
+                <w:left w:val="nil"/>
+                <w:bottom w:val="nil"/>
+                <w:right w:val="nil"/>
+                <w:between w:val="nil"/>
+              </w:pBdr>
+              <w:spacing w:line="240" w:lineRule="auto"/>
+              <w:rPr>
+                <w:b/>
+              </w:rPr>
+            </w:pPr>
+            <w:r>
+              <w:rPr>
+                <w:b/>
+              </w:rPr>
+              <w:t>Althea,Hicks,ahicks,Phasellus.dapibus@luctusfelis.com,0</w:t>
             </w:r>
             <w:r>
               <w:rPr>
@@ -9577,25 +10033,164 @@
                 <w:rFonts w:ascii="Tahoma" w:hAnsi="Tahoma" w:cs="Tahoma"/>
                 <w:b/>
               </w:rPr>
+              <w:t>���</w:t>
+            </w:r>
+            <w:r>
+              <w:rPr>
+                <w:b/>
+              </w:rPr>
+              <w:t>\7X</w:t>
+            </w:r>
+            <w:r>
+              <w:rPr>
+                <w:rFonts w:ascii="Tahoma" w:hAnsi="Tahoma" w:cs="Tahoma"/>
+                <w:b/>
+              </w:rPr>
               <w:t>�</w:t>
             </w:r>
             <w:r>
               <w:rPr>
                 <w:b/>
               </w:rPr>
-              <w:t/>
+              <w:t>F</w:t>
             </w:r>
             <w:r>
               <w:rPr>
                 <w:rFonts w:ascii="Tahoma" w:hAnsi="Tahoma" w:cs="Tahoma"/>
                 <w:b/>
               </w:rPr>
+              <w:t>���</w:t>
+            </w:r>
+            <w:r>
+              <w:rPr>
+                <w:b/>
+              </w:rPr>
+              <w:t>9</w:t>
+            </w:r>
+            <w:r>
+              <w:rPr>
+                <w:rFonts w:ascii="Tahoma" w:hAnsi="Tahoma" w:cs="Tahoma"/>
+                <w:b/>
+              </w:rPr>
+              <w:t>�</w:t>
+            </w:r>
+            <w:r>
+              <w:rPr>
+                <w:b/>
+              </w:rPr>
+              <w:t>{-O</w:t>
+            </w:r>
+            <w:r>
+              <w:rPr>
+                <w:rFonts w:ascii="Tahoma" w:hAnsi="Tahoma" w:cs="Tahoma"/>
+                <w:b/>
+              </w:rPr>
+              <w:t>�</w:t>
+            </w:r>
+            <w:r>
+              <w:rPr>
+                <w:b/>
+              </w:rPr>
+              <w:t>F</w:t>
+            </w:r>
+            <w:r>
+              <w:rPr>
+                <w:rFonts w:ascii="Tahoma" w:hAnsi="Tahoma" w:cs="Tahoma"/>
+                <w:b/>
+              </w:rPr>
+              <w:t>�</w:t>
+            </w:r>
+            <w:r>
+              <w:rPr>
+                <w:b/>
+              </w:rPr>
+              <w:t>ap</w:t>
+            </w:r>
+            <w:r>
+              <w:rPr>
+                <w:rFonts w:ascii="Tahoma" w:hAnsi="Tahoma" w:cs="Tahoma"/>
+                <w:b/>
+              </w:rPr>
+              <w:t>�</w:t>
+            </w:r>
+            <w:r>
+              <w:rPr>
+                <w:b/>
+              </w:rPr>
+              <w:t>,11</w:t>
+            </w:r>
+          </w:p>
+          <w:p>
+            <w:pPr>
+              <w:widowControl w:val="0"/>
+              <w:pBdr>
+                <w:top w:val="nil"/>
+                <w:left w:val="nil"/>
+                <w:bottom w:val="nil"/>
+                <w:right w:val="nil"/>
+                <w:between w:val="nil"/>
+              </w:pBdr>
+              <w:spacing w:line="240" w:lineRule="auto"/>
+              <w:rPr>
+                <w:b/>
+              </w:rPr>
+            </w:pPr>
+            <w:r>
+              <w:rPr>
+                <w:b/>
+              </w:rPr>
+              <w:t>Zahir,King,zking,orci.Donec@ametmassaQuisque.com,0</w:t>
+            </w:r>
+            <w:r>
+              <w:rPr>
+                <w:rFonts w:ascii="Tahoma" w:hAnsi="Tahoma" w:cs="Tahoma"/>
+                <w:b/>
+              </w:rPr>
+              <w:t>�</w:t>
+            </w:r>
+            <w:r>
+              <w:rPr>
+                <w:b/>
+              </w:rPr>
+              <w:t>R</w:t>
+            </w:r>
+            <w:r>
+              <w:rPr>
+                <w:rFonts w:ascii="Tahoma" w:hAnsi="Tahoma" w:cs="Tahoma"/>
+                <w:b/>
+              </w:rPr>
               <w:t>��</w:t>
             </w:r>
             <w:r>
               <w:rPr>
                 <w:b/>
               </w:rPr>
+              <w:t>"</w:t>
+            </w:r>
+            <w:r>
+              <w:rPr>
+                <w:rFonts w:ascii="Tahoma" w:hAnsi="Tahoma" w:cs="Tahoma"/>
+                <w:b/>
+              </w:rPr>
+              <w:t>��</w:t>
+            </w:r>
+            <w:r>
+              <w:rPr>
+                <w:b/>
+              </w:rPr>
+              <w:t>u</w:t>
+            </w:r>
+            <w:r>
+              <w:rPr>
+                <w:rFonts w:ascii="Tahoma" w:hAnsi="Tahoma" w:cs="Tahoma"/>
+                <w:b/>
+              </w:rPr>
+              <w:t>���</w:t>
+            </w:r>
+            <w:r>
+              <w:rPr>
+                <w:b/>
+              </w:rPr>
               <w:t>\7X</w:t>
             </w:r>
             <w:r>
@@ -9674,29 +10269,29 @@
               <w:rPr>
                 <w:b/>
               </w:rPr>
-              <w:t>,12</w:t>
-            </w:r>
-          </w:p>
-          <w:p>
-            <w:pPr>
-              <w:widowControl w:val="0"/>
-              <w:pBdr>
-                <w:top w:val="nil"/>
-                <w:left w:val="nil"/>
-                <w:bottom w:val="nil"/>
-                <w:right w:val="nil"/>
-                <w:between w:val="nil"/>
-              </w:pBdr>
-              <w:spacing w:line="240" w:lineRule="auto"/>
-              <w:rPr>
-                <w:b/>
-              </w:rPr>
-            </w:pPr>
-            <w:r>
-              <w:rPr>
-                <w:b/>
-              </w:rPr>
-              <w:t>Emerald,Frost,efrost,adipiscing@acipsumPhasellus.edu,0</w:t>
+              <w:t>,15</w:t>
+            </w:r>
+          </w:p>
+          <w:p>
+            <w:pPr>
+              <w:widowControl w:val="0"/>
+              <w:pBdr>
+                <w:top w:val="nil"/>
+                <w:left w:val="nil"/>
+                <w:bottom w:val="nil"/>
+                <w:right w:val="nil"/>
+                <w:between w:val="nil"/>
+              </w:pBdr>
+              <w:spacing w:line="240" w:lineRule="auto"/>
+              <w:rPr>
+                <w:b/>
+              </w:rPr>
+            </w:pPr>
+            <w:r>
+              <w:rPr>
+                <w:b/>
+              </w:rPr>
+              <w:t>Dylan,Nolan,dnolan,placerat.Cras.dictum@dictum.net,0</w:t>
             </w:r>
             <w:r>
               <w:rPr>
@@ -9742,25 +10337,164 @@
                 <w:rFonts w:ascii="Tahoma" w:hAnsi="Tahoma" w:cs="Tahoma"/>
                 <w:b/>
               </w:rPr>
+              <w:t>���</w:t>
+            </w:r>
+            <w:r>
+              <w:rPr>
+                <w:b/>
+              </w:rPr>
+              <w:t>\7X</w:t>
+            </w:r>
+            <w:r>
+              <w:rPr>
+                <w:rFonts w:ascii="Tahoma" w:hAnsi="Tahoma" w:cs="Tahoma"/>
+                <w:b/>
+              </w:rPr>
               <w:t>�</w:t>
             </w:r>
             <w:r>
               <w:rPr>
                 <w:b/>
               </w:rPr>
-              <w:t/>
+              <w:t>F</w:t>
             </w:r>
             <w:r>
               <w:rPr>
                 <w:rFonts w:ascii="Tahoma" w:hAnsi="Tahoma" w:cs="Tahoma"/>
                 <w:b/>
               </w:rPr>
+              <w:t>���</w:t>
+            </w:r>
+            <w:r>
+              <w:rPr>
+                <w:b/>
+              </w:rPr>
+              <w:t>9</w:t>
+            </w:r>
+            <w:r>
+              <w:rPr>
+                <w:rFonts w:ascii="Tahoma" w:hAnsi="Tahoma" w:cs="Tahoma"/>
+                <w:b/>
+              </w:rPr>
+              <w:t>�</w:t>
+            </w:r>
+            <w:r>
+              <w:rPr>
+                <w:b/>
+              </w:rPr>
+              <w:t>{-O</w:t>
+            </w:r>
+            <w:r>
+              <w:rPr>
+                <w:rFonts w:ascii="Tahoma" w:hAnsi="Tahoma" w:cs="Tahoma"/>
+                <w:b/>
+              </w:rPr>
+              <w:t>�</w:t>
+            </w:r>
+            <w:r>
+              <w:rPr>
+                <w:b/>
+              </w:rPr>
+              <w:t>F</w:t>
+            </w:r>
+            <w:r>
+              <w:rPr>
+                <w:rFonts w:ascii="Tahoma" w:hAnsi="Tahoma" w:cs="Tahoma"/>
+                <w:b/>
+              </w:rPr>
+              <w:t>�</w:t>
+            </w:r>
+            <w:r>
+              <w:rPr>
+                <w:b/>
+              </w:rPr>
+              <w:t>ap</w:t>
+            </w:r>
+            <w:r>
+              <w:rPr>
+                <w:rFonts w:ascii="Tahoma" w:hAnsi="Tahoma" w:cs="Tahoma"/>
+                <w:b/>
+              </w:rPr>
+              <w:t>�</w:t>
+            </w:r>
+            <w:r>
+              <w:rPr>
+                <w:b/>
+              </w:rPr>
+              <w:t>,5</w:t>
+            </w:r>
+          </w:p>
+          <w:p>
+            <w:pPr>
+              <w:widowControl w:val="0"/>
+              <w:pBdr>
+                <w:top w:val="nil"/>
+                <w:left w:val="nil"/>
+                <w:bottom w:val="nil"/>
+                <w:right w:val="nil"/>
+                <w:between w:val="nil"/>
+              </w:pBdr>
+              <w:spacing w:line="240" w:lineRule="auto"/>
+              <w:rPr>
+                <w:b/>
+              </w:rPr>
+            </w:pPr>
+            <w:r>
+              <w:rPr>
+                <w:b/>
+              </w:rPr>
+              <w:t>Rylee,Puckett,rpuckett,rpuckett@ncsu.edu,0</w:t>
+            </w:r>
+            <w:r>
+              <w:rPr>
+                <w:rFonts w:ascii="Tahoma" w:hAnsi="Tahoma" w:cs="Tahoma"/>
+                <w:b/>
+              </w:rPr>
+              <w:t>�</w:t>
+            </w:r>
+            <w:r>
+              <w:rPr>
+                <w:b/>
+              </w:rPr>
+              <w:t>R</w:t>
+            </w:r>
+            <w:r>
+              <w:rPr>
+                <w:rFonts w:ascii="Tahoma" w:hAnsi="Tahoma" w:cs="Tahoma"/>
+                <w:b/>
+              </w:rPr>
               <w:t>��</w:t>
             </w:r>
             <w:r>
               <w:rPr>
                 <w:b/>
               </w:rPr>
+              <w:t>"</w:t>
+            </w:r>
+            <w:r>
+              <w:rPr>
+                <w:rFonts w:ascii="Tahoma" w:hAnsi="Tahoma" w:cs="Tahoma"/>
+                <w:b/>
+              </w:rPr>
+              <w:t>��</w:t>
+            </w:r>
+            <w:r>
+              <w:rPr>
+                <w:b/>
+              </w:rPr>
+              <w:t>u</w:t>
+            </w:r>
+            <w:r>
+              <w:rPr>
+                <w:rFonts w:ascii="Tahoma" w:hAnsi="Tahoma" w:cs="Tahoma"/>
+                <w:b/>
+              </w:rPr>
+              <w:t>���</w:t>
+            </w:r>
+            <w:r>
+              <w:rPr>
+                <w:b/>
+              </w:rPr>
               <w:t>\7X</w:t>
             </w:r>
             <w:r>
@@ -9839,29 +10573,29 @@
               <w:rPr>
                 <w:b/>
               </w:rPr>
-              <w:t>,3</w:t>
-            </w:r>
-          </w:p>
-          <w:p>
-            <w:pPr>
-              <w:widowControl w:val="0"/>
-              <w:pBdr>
-                <w:top w:val="nil"/>
-                <w:left w:val="nil"/>
-                <w:bottom w:val="nil"/>
-                <w:right w:val="nil"/>
-                <w:between w:val="nil"/>
-              </w:pBdr>
-              <w:spacing w:line="240" w:lineRule="auto"/>
-              <w:rPr>
-                <w:b/>
-              </w:rPr>
-            </w:pPr>
-            <w:r>
-              <w:rPr>
-                <w:b/>
-              </w:rPr>
-              <w:t>Althea,Hicks,ahicks,Phasellus.dapibus@luctusfelis.com,0</w:t>
+              <w:t>,15</w:t>
+            </w:r>
+          </w:p>
+          <w:p>
+            <w:pPr>
+              <w:widowControl w:val="0"/>
+              <w:pBdr>
+                <w:top w:val="nil"/>
+                <w:left w:val="nil"/>
+                <w:bottom w:val="nil"/>
+                <w:right w:val="nil"/>
+                <w:between w:val="nil"/>
+              </w:pBdr>
+              <w:spacing w:line="240" w:lineRule="auto"/>
+              <w:rPr>
+                <w:b/>
+              </w:rPr>
+            </w:pPr>
+            <w:r>
+              <w:rPr>
+                <w:b/>
+              </w:rPr>
+              <w:t>Cassandra,Schwartz,cschwartz,semper@imperdietornare.co.uk,0</w:t>
             </w:r>
             <w:r>
               <w:rPr>
@@ -9907,39 +10641,152 @@
                 <w:rFonts w:ascii="Tahoma" w:hAnsi="Tahoma" w:cs="Tahoma"/>
                 <w:b/>
               </w:rPr>
+              <w:t>���</w:t>
+            </w:r>
+            <w:r>
+              <w:rPr>
+                <w:b/>
+              </w:rPr>
+              <w:t>\7X</w:t>
+            </w:r>
+            <w:r>
+              <w:rPr>
+                <w:rFonts w:ascii="Tahoma" w:hAnsi="Tahoma" w:cs="Tahoma"/>
+                <w:b/>
+              </w:rPr>
               <w:t>�</w:t>
             </w:r>
             <w:r>
               <w:rPr>
                 <w:b/>
               </w:rPr>
-              <w:t/>
+              <w:t>F</w:t>
             </w:r>
             <w:r>
               <w:rPr>
                 <w:rFonts w:ascii="Tahoma" w:hAnsi="Tahoma" w:cs="Tahoma"/>
                 <w:b/>
               </w:rPr>
+              <w:t>���</w:t>
+            </w:r>
+            <w:r>
+              <w:rPr>
+                <w:b/>
+              </w:rPr>
+              <w:t>9</w:t>
+            </w:r>
+            <w:r>
+              <w:rPr>
+                <w:rFonts w:ascii="Tahoma" w:hAnsi="Tahoma" w:cs="Tahoma"/>
+                <w:b/>
+              </w:rPr>
+              <w:t>�</w:t>
+            </w:r>
+            <w:r>
+              <w:rPr>
+                <w:b/>
+              </w:rPr>
+              <w:t>{-O</w:t>
+            </w:r>
+            <w:r>
+              <w:rPr>
+                <w:rFonts w:ascii="Tahoma" w:hAnsi="Tahoma" w:cs="Tahoma"/>
+                <w:b/>
+              </w:rPr>
+              <w:t>�</w:t>
+            </w:r>
+            <w:r>
+              <w:rPr>
+                <w:b/>
+              </w:rPr>
+              <w:t>F</w:t>
+            </w:r>
+            <w:r>
+              <w:rPr>
+                <w:rFonts w:ascii="Tahoma" w:hAnsi="Tahoma" w:cs="Tahoma"/>
+                <w:b/>
+              </w:rPr>
+              <w:t>�</w:t>
+            </w:r>
+            <w:r>
+              <w:rPr>
+                <w:b/>
+              </w:rPr>
+              <w:t>ap</w:t>
+            </w:r>
+            <w:r>
+              <w:rPr>
+                <w:rFonts w:ascii="Tahoma" w:hAnsi="Tahoma" w:cs="Tahoma"/>
+                <w:b/>
+              </w:rPr>
+              <w:t>�</w:t>
+            </w:r>
+            <w:r>
+              <w:rPr>
+                <w:b/>
+              </w:rPr>
+              <w:t>,4</w:t>
+            </w:r>
+          </w:p>
+          <w:p>
+            <w:pPr>
+              <w:widowControl w:val="0"/>
+              <w:pBdr>
+                <w:top w:val="nil"/>
+                <w:left w:val="nil"/>
+                <w:bottom w:val="nil"/>
+                <w:right w:val="nil"/>
+                <w:between w:val="nil"/>
+              </w:pBdr>
+              <w:spacing w:line="240" w:lineRule="auto"/>
+              <w:rPr>
+                <w:b/>
+              </w:rPr>
+            </w:pPr>
+            <w:r>
+              <w:rPr>
+                <w:b/>
+              </w:rPr>
+              <w:t>Griffith,Stone,gstone,porta@magnamalesuadavel.net,0</w:t>
+            </w:r>
+            <w:r>
+              <w:rPr>
+                <w:rFonts w:ascii="Tahoma" w:hAnsi="Tahoma" w:cs="Tahoma"/>
+                <w:b/>
+              </w:rPr>
+              <w:t>�</w:t>
+            </w:r>
+            <w:r>
+              <w:rPr>
+                <w:b/>
+              </w:rPr>
+              <w:t>R</w:t>
+            </w:r>
+            <w:r>
+              <w:rPr>
+                <w:rFonts w:ascii="Tahoma" w:hAnsi="Tahoma" w:cs="Tahoma"/>
+                <w:b/>
+              </w:rPr>
               <w:t>��</w:t>
             </w:r>
             <w:r>
               <w:rPr>
                 <w:b/>
               </w:rPr>
-              <w:t>\7X</w:t>
+              <w:t>"</w:t>
             </w:r>
             <w:r>
               <w:rPr>
                 <w:rFonts w:ascii="Tahoma" w:hAnsi="Tahoma" w:cs="Tahoma"/>
                 <w:b/>
               </w:rPr>
-              <w:t>�</w:t>
-            </w:r>
-            <w:r>
-              <w:rPr>
-                <w:b/>
-              </w:rPr>
-              <w:t>F</w:t>
+              <w:t>��</w:t>
+            </w:r>
+            <w:r>
+              <w:rPr>
+                <w:b/>
+              </w:rPr>
+              <w:t>u</w:t>
             </w:r>
             <w:r>
               <w:rPr>
@@ -9947,805 +10794,6 @@
                 <w:b/>
               </w:rPr>
               <w:t>���</w:t>
-            </w:r>
-            <w:r>
-              <w:rPr>
-                <w:b/>
-              </w:rPr>
-              <w:t>9</w:t>
-            </w:r>
-            <w:r>
-              <w:rPr>
-                <w:rFonts w:ascii="Tahoma" w:hAnsi="Tahoma" w:cs="Tahoma"/>
-                <w:b/>
-              </w:rPr>
-              <w:t>�</w:t>
-            </w:r>
-            <w:r>
-              <w:rPr>
-                <w:b/>
-              </w:rPr>
-              <w:t>{-O</w:t>
-            </w:r>
-            <w:r>
-              <w:rPr>
-                <w:rFonts w:ascii="Tahoma" w:hAnsi="Tahoma" w:cs="Tahoma"/>
-                <w:b/>
-              </w:rPr>
-              <w:t>�</w:t>
-            </w:r>
-            <w:r>
-              <w:rPr>
-                <w:b/>
-              </w:rPr>
-              <w:t>F</w:t>
-            </w:r>
-            <w:r>
-              <w:rPr>
-                <w:rFonts w:ascii="Tahoma" w:hAnsi="Tahoma" w:cs="Tahoma"/>
-                <w:b/>
-              </w:rPr>
-              <w:t>�</w:t>
-            </w:r>
-            <w:r>
-              <w:rPr>
-                <w:b/>
-              </w:rPr>
-              <w:t>ap</w:t>
-            </w:r>
-            <w:r>
-              <w:rPr>
-                <w:rFonts w:ascii="Tahoma" w:hAnsi="Tahoma" w:cs="Tahoma"/>
-                <w:b/>
-              </w:rPr>
-              <w:t>�</w:t>
-            </w:r>
-            <w:r>
-              <w:rPr>
-                <w:b/>
-              </w:rPr>
-              <w:t>,11</w:t>
-            </w:r>
-          </w:p>
-          <w:p>
-            <w:pPr>
-              <w:widowControl w:val="0"/>
-              <w:pBdr>
-                <w:top w:val="nil"/>
-                <w:left w:val="nil"/>
-                <w:bottom w:val="nil"/>
-                <w:right w:val="nil"/>
-                <w:between w:val="nil"/>
-              </w:pBdr>
-              <w:spacing w:line="240" w:lineRule="auto"/>
-              <w:rPr>
-                <w:b/>
-              </w:rPr>
-            </w:pPr>
-            <w:r>
-              <w:rPr>
-                <w:b/>
-              </w:rPr>
-              <w:t>Zahir,King,zking,orci.Donec@ametmassaQuisque.com,0</w:t>
-            </w:r>
-            <w:r>
-              <w:rPr>
-                <w:rFonts w:ascii="Tahoma" w:hAnsi="Tahoma" w:cs="Tahoma"/>
-                <w:b/>
-              </w:rPr>
-              <w:t>�</w:t>
-            </w:r>
-            <w:r>
-              <w:rPr>
-                <w:b/>
-              </w:rPr>
-              <w:t>R</w:t>
-            </w:r>
-            <w:r>
-              <w:rPr>
-                <w:rFonts w:ascii="Tahoma" w:hAnsi="Tahoma" w:cs="Tahoma"/>
-                <w:b/>
-              </w:rPr>
-              <w:t>��</w:t>
-            </w:r>
-            <w:r>
-              <w:rPr>
-                <w:b/>
-              </w:rPr>
-              <w:t>"</w:t>
-            </w:r>
-            <w:r>
-              <w:rPr>
-                <w:rFonts w:ascii="Tahoma" w:hAnsi="Tahoma" w:cs="Tahoma"/>
-                <w:b/>
-              </w:rPr>
-              <w:t>��</w:t>
-            </w:r>
-            <w:r>
-              <w:rPr>
-                <w:b/>
-              </w:rPr>
-              <w:t>u</w:t>
-            </w:r>
-            <w:r>
-              <w:rPr>
-                <w:rFonts w:ascii="Tahoma" w:hAnsi="Tahoma" w:cs="Tahoma"/>
-                <w:b/>
-              </w:rPr>
-              <w:t>�</w:t>
-            </w:r>
-            <w:r>
-              <w:rPr>
-                <w:b/>
-              </w:rPr>
-              <w:t/>
-            </w:r>
-            <w:r>
-              <w:rPr>
-                <w:rFonts w:ascii="Tahoma" w:hAnsi="Tahoma" w:cs="Tahoma"/>
-                <w:b/>
-              </w:rPr>
-              <w:t>��</w:t>
-            </w:r>
-            <w:r>
-              <w:rPr>
-                <w:b/>
-              </w:rPr>
-              <w:t>\7X</w:t>
-            </w:r>
-            <w:r>
-              <w:rPr>
-                <w:rFonts w:ascii="Tahoma" w:hAnsi="Tahoma" w:cs="Tahoma"/>
-                <w:b/>
-              </w:rPr>
-              <w:t>�</w:t>
-            </w:r>
-            <w:r>
-              <w:rPr>
-                <w:b/>
-              </w:rPr>
-              <w:t>F</w:t>
-            </w:r>
-            <w:r>
-              <w:rPr>
-                <w:rFonts w:ascii="Tahoma" w:hAnsi="Tahoma" w:cs="Tahoma"/>
-                <w:b/>
-              </w:rPr>
-              <w:t>���</w:t>
-            </w:r>
-            <w:r>
-              <w:rPr>
-                <w:b/>
-              </w:rPr>
-              <w:t>9</w:t>
-            </w:r>
-            <w:r>
-              <w:rPr>
-                <w:rFonts w:ascii="Tahoma" w:hAnsi="Tahoma" w:cs="Tahoma"/>
-                <w:b/>
-              </w:rPr>
-              <w:t>�</w:t>
-            </w:r>
-            <w:r>
-              <w:rPr>
-                <w:b/>
-              </w:rPr>
-              <w:t>{-O</w:t>
-            </w:r>
-            <w:r>
-              <w:rPr>
-                <w:rFonts w:ascii="Tahoma" w:hAnsi="Tahoma" w:cs="Tahoma"/>
-                <w:b/>
-              </w:rPr>
-              <w:t>�</w:t>
-            </w:r>
-            <w:r>
-              <w:rPr>
-                <w:b/>
-              </w:rPr>
-              <w:t>F</w:t>
-            </w:r>
-            <w:r>
-              <w:rPr>
-                <w:rFonts w:ascii="Tahoma" w:hAnsi="Tahoma" w:cs="Tahoma"/>
-                <w:b/>
-              </w:rPr>
-              <w:t>�</w:t>
-            </w:r>
-            <w:r>
-              <w:rPr>
-                <w:b/>
-              </w:rPr>
-              <w:t>ap</w:t>
-            </w:r>
-            <w:r>
-              <w:rPr>
-                <w:rFonts w:ascii="Tahoma" w:hAnsi="Tahoma" w:cs="Tahoma"/>
-                <w:b/>
-              </w:rPr>
-              <w:t>�</w:t>
-            </w:r>
-            <w:r>
-              <w:rPr>
-                <w:b/>
-              </w:rPr>
-              <w:t>,15</w:t>
-            </w:r>
-          </w:p>
-          <w:p>
-            <w:pPr>
-              <w:widowControl w:val="0"/>
-              <w:pBdr>
-                <w:top w:val="nil"/>
-                <w:left w:val="nil"/>
-                <w:bottom w:val="nil"/>
-                <w:right w:val="nil"/>
-                <w:between w:val="nil"/>
-              </w:pBdr>
-              <w:spacing w:line="240" w:lineRule="auto"/>
-              <w:rPr>
-                <w:b/>
-              </w:rPr>
-            </w:pPr>
-            <w:r>
-              <w:rPr>
-                <w:b/>
-              </w:rPr>
-              <w:t>Dylan,Nolan,dnolan,placerat.Cras.dictum@dictum.net,0</w:t>
-            </w:r>
-            <w:r>
-              <w:rPr>
-                <w:rFonts w:ascii="Tahoma" w:hAnsi="Tahoma" w:cs="Tahoma"/>
-                <w:b/>
-              </w:rPr>
-              <w:t>�</w:t>
-            </w:r>
-            <w:r>
-              <w:rPr>
-                <w:b/>
-              </w:rPr>
-              <w:t>R</w:t>
-            </w:r>
-            <w:r>
-              <w:rPr>
-                <w:rFonts w:ascii="Tahoma" w:hAnsi="Tahoma" w:cs="Tahoma"/>
-                <w:b/>
-              </w:rPr>
-              <w:t>��</w:t>
-            </w:r>
-            <w:r>
-              <w:rPr>
-                <w:b/>
-              </w:rPr>
-              <w:t>"</w:t>
-            </w:r>
-            <w:r>
-              <w:rPr>
-                <w:rFonts w:ascii="Tahoma" w:hAnsi="Tahoma" w:cs="Tahoma"/>
-                <w:b/>
-              </w:rPr>
-              <w:t>��</w:t>
-            </w:r>
-            <w:r>
-              <w:rPr>
-                <w:b/>
-              </w:rPr>
-              <w:t>u</w:t>
-            </w:r>
-            <w:r>
-              <w:rPr>
-                <w:rFonts w:ascii="Tahoma" w:hAnsi="Tahoma" w:cs="Tahoma"/>
-                <w:b/>
-              </w:rPr>
-              <w:t>�</w:t>
-            </w:r>
-            <w:r>
-              <w:rPr>
-                <w:b/>
-              </w:rPr>
-              <w:t/>
-            </w:r>
-            <w:r>
-              <w:rPr>
-                <w:rFonts w:ascii="Tahoma" w:hAnsi="Tahoma" w:cs="Tahoma"/>
-                <w:b/>
-              </w:rPr>
-              <w:t>��</w:t>
-            </w:r>
-            <w:r>
-              <w:rPr>
-                <w:b/>
-              </w:rPr>
-              <w:t>\7X</w:t>
-            </w:r>
-            <w:r>
-              <w:rPr>
-                <w:rFonts w:ascii="Tahoma" w:hAnsi="Tahoma" w:cs="Tahoma"/>
-                <w:b/>
-              </w:rPr>
-              <w:t>�</w:t>
-            </w:r>
-            <w:r>
-              <w:rPr>
-                <w:b/>
-              </w:rPr>
-              <w:t>F</w:t>
-            </w:r>
-            <w:r>
-              <w:rPr>
-                <w:rFonts w:ascii="Tahoma" w:hAnsi="Tahoma" w:cs="Tahoma"/>
-                <w:b/>
-              </w:rPr>
-              <w:t>���</w:t>
-            </w:r>
-            <w:r>
-              <w:rPr>
-                <w:b/>
-              </w:rPr>
-              <w:t>9</w:t>
-            </w:r>
-            <w:r>
-              <w:rPr>
-                <w:rFonts w:ascii="Tahoma" w:hAnsi="Tahoma" w:cs="Tahoma"/>
-                <w:b/>
-              </w:rPr>
-              <w:t>�</w:t>
-            </w:r>
-            <w:r>
-              <w:rPr>
-                <w:b/>
-              </w:rPr>
-              <w:t>{-O</w:t>
-            </w:r>
-            <w:r>
-              <w:rPr>
-                <w:rFonts w:ascii="Tahoma" w:hAnsi="Tahoma" w:cs="Tahoma"/>
-                <w:b/>
-              </w:rPr>
-              <w:t>�</w:t>
-            </w:r>
-            <w:r>
-              <w:rPr>
-                <w:b/>
-              </w:rPr>
-              <w:t>F</w:t>
-            </w:r>
-            <w:r>
-              <w:rPr>
-                <w:rFonts w:ascii="Tahoma" w:hAnsi="Tahoma" w:cs="Tahoma"/>
-                <w:b/>
-              </w:rPr>
-              <w:t>�</w:t>
-            </w:r>
-            <w:r>
-              <w:rPr>
-                <w:b/>
-              </w:rPr>
-              <w:t>ap</w:t>
-            </w:r>
-            <w:r>
-              <w:rPr>
-                <w:rFonts w:ascii="Tahoma" w:hAnsi="Tahoma" w:cs="Tahoma"/>
-                <w:b/>
-              </w:rPr>
-              <w:t>�</w:t>
-            </w:r>
-            <w:r>
-              <w:rPr>
-                <w:b/>
-              </w:rPr>
-              <w:t>,5</w:t>
-            </w:r>
-          </w:p>
-          <w:p>
-            <w:pPr>
-              <w:widowControl w:val="0"/>
-              <w:pBdr>
-                <w:top w:val="nil"/>
-                <w:left w:val="nil"/>
-                <w:bottom w:val="nil"/>
-                <w:right w:val="nil"/>
-                <w:between w:val="nil"/>
-              </w:pBdr>
-              <w:spacing w:line="240" w:lineRule="auto"/>
-              <w:rPr>
-                <w:b/>
-              </w:rPr>
-            </w:pPr>
-            <w:r>
-              <w:rPr>
-                <w:b/>
-              </w:rPr>
-              <w:t>Rylee,Puckett,rpuckett,rpuckett@ncsu.edu,0</w:t>
-            </w:r>
-            <w:r>
-              <w:rPr>
-                <w:rFonts w:ascii="Tahoma" w:hAnsi="Tahoma" w:cs="Tahoma"/>
-                <w:b/>
-              </w:rPr>
-              <w:t>�</w:t>
-            </w:r>
-            <w:r>
-              <w:rPr>
-                <w:b/>
-              </w:rPr>
-              <w:t>R</w:t>
-            </w:r>
-            <w:r>
-              <w:rPr>
-                <w:rFonts w:ascii="Tahoma" w:hAnsi="Tahoma" w:cs="Tahoma"/>
-                <w:b/>
-              </w:rPr>
-              <w:t>��</w:t>
-            </w:r>
-            <w:r>
-              <w:rPr>
-                <w:b/>
-              </w:rPr>
-              <w:t>"</w:t>
-            </w:r>
-            <w:r>
-              <w:rPr>
-                <w:rFonts w:ascii="Tahoma" w:hAnsi="Tahoma" w:cs="Tahoma"/>
-                <w:b/>
-              </w:rPr>
-              <w:t>��</w:t>
-            </w:r>
-            <w:r>
-              <w:rPr>
-                <w:b/>
-              </w:rPr>
-              <w:t>u</w:t>
-            </w:r>
-            <w:r>
-              <w:rPr>
-                <w:rFonts w:ascii="Tahoma" w:hAnsi="Tahoma" w:cs="Tahoma"/>
-                <w:b/>
-              </w:rPr>
-              <w:t>�</w:t>
-            </w:r>
-            <w:r>
-              <w:rPr>
-                <w:b/>
-              </w:rPr>
-              <w:t/>
-            </w:r>
-            <w:r>
-              <w:rPr>
-                <w:rFonts w:ascii="Tahoma" w:hAnsi="Tahoma" w:cs="Tahoma"/>
-                <w:b/>
-              </w:rPr>
-              <w:t>��</w:t>
-            </w:r>
-            <w:r>
-              <w:rPr>
-                <w:b/>
-              </w:rPr>
-              <w:t>\7X</w:t>
-            </w:r>
-            <w:r>
-              <w:rPr>
-                <w:rFonts w:ascii="Tahoma" w:hAnsi="Tahoma" w:cs="Tahoma"/>
-                <w:b/>
-              </w:rPr>
-              <w:t>�</w:t>
-            </w:r>
-            <w:r>
-              <w:rPr>
-                <w:b/>
-              </w:rPr>
-              <w:t>F</w:t>
-            </w:r>
-            <w:r>
-              <w:rPr>
-                <w:rFonts w:ascii="Tahoma" w:hAnsi="Tahoma" w:cs="Tahoma"/>
-                <w:b/>
-              </w:rPr>
-              <w:t>���</w:t>
-            </w:r>
-            <w:r>
-              <w:rPr>
-                <w:b/>
-              </w:rPr>
-              <w:t>9</w:t>
-            </w:r>
-            <w:r>
-              <w:rPr>
-                <w:rFonts w:ascii="Tahoma" w:hAnsi="Tahoma" w:cs="Tahoma"/>
-                <w:b/>
-              </w:rPr>
-              <w:t>�</w:t>
-            </w:r>
-            <w:r>
-              <w:rPr>
-                <w:b/>
-              </w:rPr>
-              <w:t>{-O</w:t>
-            </w:r>
-            <w:r>
-              <w:rPr>
-                <w:rFonts w:ascii="Tahoma" w:hAnsi="Tahoma" w:cs="Tahoma"/>
-                <w:b/>
-              </w:rPr>
-              <w:t>�</w:t>
-            </w:r>
-            <w:r>
-              <w:rPr>
-                <w:b/>
-              </w:rPr>
-              <w:t>F</w:t>
-            </w:r>
-            <w:r>
-              <w:rPr>
-                <w:rFonts w:ascii="Tahoma" w:hAnsi="Tahoma" w:cs="Tahoma"/>
-                <w:b/>
-              </w:rPr>
-              <w:t>�</w:t>
-            </w:r>
-            <w:r>
-              <w:rPr>
-                <w:b/>
-              </w:rPr>
-              <w:t>ap</w:t>
-            </w:r>
-            <w:r>
-              <w:rPr>
-                <w:rFonts w:ascii="Tahoma" w:hAnsi="Tahoma" w:cs="Tahoma"/>
-                <w:b/>
-              </w:rPr>
-              <w:t>�</w:t>
-            </w:r>
-            <w:r>
-              <w:rPr>
-                <w:b/>
-              </w:rPr>
-              <w:t>,15</w:t>
-            </w:r>
-          </w:p>
-          <w:p>
-            <w:pPr>
-              <w:widowControl w:val="0"/>
-              <w:pBdr>
-                <w:top w:val="nil"/>
-                <w:left w:val="nil"/>
-                <w:bottom w:val="nil"/>
-                <w:right w:val="nil"/>
-                <w:between w:val="nil"/>
-              </w:pBdr>
-              <w:spacing w:line="240" w:lineRule="auto"/>
-              <w:rPr>
-                <w:b/>
-              </w:rPr>
-            </w:pPr>
-            <w:r>
-              <w:rPr>
-                <w:b/>
-              </w:rPr>
-              <w:t>Cassandra,Schwartz,cschwartz,semper@imperdietornare.co.uk,0</w:t>
-            </w:r>
-            <w:r>
-              <w:rPr>
-                <w:rFonts w:ascii="Tahoma" w:hAnsi="Tahoma" w:cs="Tahoma"/>
-                <w:b/>
-              </w:rPr>
-              <w:t>�</w:t>
-            </w:r>
-            <w:r>
-              <w:rPr>
-                <w:b/>
-              </w:rPr>
-              <w:t>R</w:t>
-            </w:r>
-            <w:r>
-              <w:rPr>
-                <w:rFonts w:ascii="Tahoma" w:hAnsi="Tahoma" w:cs="Tahoma"/>
-                <w:b/>
-              </w:rPr>
-              <w:t>��</w:t>
-            </w:r>
-            <w:r>
-              <w:rPr>
-                <w:b/>
-              </w:rPr>
-              <w:t>"</w:t>
-            </w:r>
-            <w:r>
-              <w:rPr>
-                <w:rFonts w:ascii="Tahoma" w:hAnsi="Tahoma" w:cs="Tahoma"/>
-                <w:b/>
-              </w:rPr>
-              <w:t>��</w:t>
-            </w:r>
-            <w:r>
-              <w:rPr>
-                <w:b/>
-              </w:rPr>
-              <w:t>u</w:t>
-            </w:r>
-            <w:r>
-              <w:rPr>
-                <w:rFonts w:ascii="Tahoma" w:hAnsi="Tahoma" w:cs="Tahoma"/>
-                <w:b/>
-              </w:rPr>
-              <w:t>�</w:t>
-            </w:r>
-            <w:r>
-              <w:rPr>
-                <w:b/>
-              </w:rPr>
-              <w:t/>
-            </w:r>
-            <w:r>
-              <w:rPr>
-                <w:rFonts w:ascii="Tahoma" w:hAnsi="Tahoma" w:cs="Tahoma"/>
-                <w:b/>
-              </w:rPr>
-              <w:t>��</w:t>
-            </w:r>
-            <w:r>
-              <w:rPr>
-                <w:b/>
-              </w:rPr>
-              <w:t>\7X</w:t>
-            </w:r>
-            <w:r>
-              <w:rPr>
-                <w:rFonts w:ascii="Tahoma" w:hAnsi="Tahoma" w:cs="Tahoma"/>
-                <w:b/>
-              </w:rPr>
-              <w:t>�</w:t>
-            </w:r>
-            <w:r>
-              <w:rPr>
-                <w:b/>
-              </w:rPr>
-              <w:t>F</w:t>
-            </w:r>
-            <w:r>
-              <w:rPr>
-                <w:rFonts w:ascii="Tahoma" w:hAnsi="Tahoma" w:cs="Tahoma"/>
-                <w:b/>
-              </w:rPr>
-              <w:t>���</w:t>
-            </w:r>
-            <w:r>
-              <w:rPr>
-                <w:b/>
-              </w:rPr>
-              <w:t>9</w:t>
-            </w:r>
-            <w:r>
-              <w:rPr>
-                <w:rFonts w:ascii="Tahoma" w:hAnsi="Tahoma" w:cs="Tahoma"/>
-                <w:b/>
-              </w:rPr>
-              <w:t>�</w:t>
-            </w:r>
-            <w:r>
-              <w:rPr>
-                <w:b/>
-              </w:rPr>
-              <w:t>{-O</w:t>
-            </w:r>
-            <w:r>
-              <w:rPr>
-                <w:rFonts w:ascii="Tahoma" w:hAnsi="Tahoma" w:cs="Tahoma"/>
-                <w:b/>
-              </w:rPr>
-              <w:t>�</w:t>
-            </w:r>
-            <w:r>
-              <w:rPr>
-                <w:b/>
-              </w:rPr>
-              <w:t>F</w:t>
-            </w:r>
-            <w:r>
-              <w:rPr>
-                <w:rFonts w:ascii="Tahoma" w:hAnsi="Tahoma" w:cs="Tahoma"/>
-                <w:b/>
-              </w:rPr>
-              <w:t>�</w:t>
-            </w:r>
-            <w:r>
-              <w:rPr>
-                <w:b/>
-              </w:rPr>
-              <w:t>ap</w:t>
-            </w:r>
-            <w:r>
-              <w:rPr>
-                <w:rFonts w:ascii="Tahoma" w:hAnsi="Tahoma" w:cs="Tahoma"/>
-                <w:b/>
-              </w:rPr>
-              <w:t>�</w:t>
-            </w:r>
-            <w:r>
-              <w:rPr>
-                <w:b/>
-              </w:rPr>
-              <w:t>,4</w:t>
-            </w:r>
-          </w:p>
-          <w:p>
-            <w:pPr>
-              <w:widowControl w:val="0"/>
-              <w:pBdr>
-                <w:top w:val="nil"/>
-                <w:left w:val="nil"/>
-                <w:bottom w:val="nil"/>
-                <w:right w:val="nil"/>
-                <w:between w:val="nil"/>
-              </w:pBdr>
-              <w:spacing w:line="240" w:lineRule="auto"/>
-              <w:rPr>
-                <w:b/>
-              </w:rPr>
-            </w:pPr>
-            <w:r>
-              <w:rPr>
-                <w:b/>
-              </w:rPr>
-              <w:t>Griffith,Stone,gstone,porta@magnamalesuadavel.net,0</w:t>
-            </w:r>
-            <w:r>
-              <w:rPr>
-                <w:rFonts w:ascii="Tahoma" w:hAnsi="Tahoma" w:cs="Tahoma"/>
-                <w:b/>
-              </w:rPr>
-              <w:t>�</w:t>
-            </w:r>
-            <w:r>
-              <w:rPr>
-                <w:b/>
-              </w:rPr>
-              <w:t>R</w:t>
-            </w:r>
-            <w:r>
-              <w:rPr>
-                <w:rFonts w:ascii="Tahoma" w:hAnsi="Tahoma" w:cs="Tahoma"/>
-                <w:b/>
-              </w:rPr>
-              <w:t>��</w:t>
-            </w:r>
-            <w:r>
-              <w:rPr>
-                <w:b/>
-              </w:rPr>
-              <w:t>"</w:t>
-            </w:r>
-            <w:r>
-              <w:rPr>
-                <w:rFonts w:ascii="Tahoma" w:hAnsi="Tahoma" w:cs="Tahoma"/>
-                <w:b/>
-              </w:rPr>
-              <w:t>��</w:t>
-            </w:r>
-            <w:r>
-              <w:rPr>
-                <w:b/>
-              </w:rPr>
-              <w:t>u</w:t>
-            </w:r>
-            <w:r>
-              <w:rPr>
-                <w:rFonts w:ascii="Tahoma" w:hAnsi="Tahoma" w:cs="Tahoma"/>
-                <w:b/>
-              </w:rPr>
-              <w:t>�</w:t>
-            </w:r>
-            <w:r>
-              <w:rPr>
-                <w:b/>
-              </w:rPr>
-              <w:t/>
-            </w:r>
-            <w:r>
-              <w:rPr>
-                <w:rFonts w:ascii="Tahoma" w:hAnsi="Tahoma" w:cs="Tahoma"/>
-                <w:b/>
-              </w:rPr>
-              <w:t>��</w:t>
             </w:r>
             <w:r>
               <w:rPr>
@@ -10859,11 +10907,12 @@
               <w:spacing w:line="240" w:lineRule="auto"/>
             </w:pPr>
             <w:r>
-              <w:t xml:space="preserve">T20: New </w:t>
-            </w:r>
-            <w:r>
               <w:lastRenderedPageBreak/>
-              <w:t>Student Directory</w:t>
+              <w:t xml:space="preserve">T20: New Student </w:t>
+            </w:r>
+            <w:r>
+              <w:lastRenderedPageBreak/>
+              <w:t>Directory</w:t>
             </w:r>
           </w:p>
         </w:tc>
@@ -10892,11 +10941,7 @@
             </w:pPr>
             <w:r>
               <w:lastRenderedPageBreak/>
-              <w:t xml:space="preserve">Preconditions: PackSchedulerGUI has loaded and </w:t>
-            </w:r>
-            <w:r>
-              <w:lastRenderedPageBreak/>
-              <w:t>registrar user is logged in (T2).  T12-T18 have run.</w:t>
+              <w:t>Preconditions: PackSchedulerGUI has loaded and registrar user is logged in (T2).  T12-T18 have run.</w:t>
             </w:r>
           </w:p>
           <w:p>
@@ -11045,14 +11090,7 @@
                 <w:b/>
               </w:rPr>
               <w:lastRenderedPageBreak/>
-              <w:t xml:space="preserve">The Student Directory is </w:t>
-            </w:r>
-            <w:r>
-              <w:rPr>
-                <w:b/>
-              </w:rPr>
-              <w:lastRenderedPageBreak/>
-              <w:t>now empty.</w:t>
+              <w:t>The Student Directory is now empty.</w:t>
             </w:r>
           </w:p>
         </w:tc>
@@ -11933,7 +11971,6 @@
               <w:spacing w:line="240" w:lineRule="auto"/>
             </w:pPr>
             <w:r>
-              <w:lastRenderedPageBreak/>
               <w:t xml:space="preserve">Click </w:t>
             </w:r>
             <w:r>
@@ -12033,8 +12070,11 @@
               <w:spacing w:line="240" w:lineRule="auto"/>
             </w:pPr>
             <w:r>
+              <w:t xml:space="preserve">8 courses are listed starting </w:t>
+            </w:r>
+            <w:r>
               <w:lastRenderedPageBreak/>
-              <w:t>8 courses are listed starting with CSC116-001 and ending with CSC230-001</w:t>
+              <w:t>with CSC116-001 and ending with CSC230-001</w:t>
             </w:r>
           </w:p>
         </w:tc>
@@ -12177,7 +12217,6 @@
               <w:rPr>
                 <w:b/>
               </w:rPr>
-              <w:lastRenderedPageBreak/>
               <w:t>CSC216-001</w:t>
             </w:r>
           </w:p>
@@ -12205,6 +12244,7 @@
               <w:rPr>
                 <w:b/>
               </w:rPr>
+              <w:lastRenderedPageBreak/>
               <w:t>CSC216-002</w:t>
             </w:r>
           </w:p>
@@ -12316,6 +12356,7 @@
               <w:spacing w:line="240" w:lineRule="auto"/>
             </w:pPr>
             <w:r>
+              <w:lastRenderedPageBreak/>
               <w:t>T24: Add Invalid Course - no name</w:t>
             </w:r>
           </w:p>
@@ -13168,32 +13209,32 @@
               <w:spacing w:line="240" w:lineRule="auto"/>
             </w:pPr>
             <w:r>
+              <w:t xml:space="preserve">Meeting Days: </w:t>
+            </w:r>
+            <w:r>
+              <w:rPr>
+                <w:b/>
+              </w:rPr>
+              <w:t>Tuesday &amp; Thursday</w:t>
+            </w:r>
+          </w:p>
+          <w:p>
+            <w:pPr>
+              <w:widowControl w:val="0"/>
+              <w:pBdr>
+                <w:top w:val="nil"/>
+                <w:left w:val="nil"/>
+                <w:bottom w:val="nil"/>
+                <w:right w:val="nil"/>
+                <w:between w:val="nil"/>
+              </w:pBdr>
+              <w:spacing w:line="240" w:lineRule="auto"/>
+              <w:rPr>
+                <w:b/>
+              </w:rPr>
+            </w:pPr>
+            <w:r>
               <w:lastRenderedPageBreak/>
-              <w:t xml:space="preserve">Meeting Days: </w:t>
-            </w:r>
-            <w:r>
-              <w:rPr>
-                <w:b/>
-              </w:rPr>
-              <w:t>Tuesday &amp; Thursday</w:t>
-            </w:r>
-          </w:p>
-          <w:p>
-            <w:pPr>
-              <w:widowControl w:val="0"/>
-              <w:pBdr>
-                <w:top w:val="nil"/>
-                <w:left w:val="nil"/>
-                <w:bottom w:val="nil"/>
-                <w:right w:val="nil"/>
-                <w:between w:val="nil"/>
-              </w:pBdr>
-              <w:spacing w:line="240" w:lineRule="auto"/>
-              <w:rPr>
-                <w:b/>
-              </w:rPr>
-            </w:pPr>
-            <w:r>
               <w:t xml:space="preserve">Click </w:t>
             </w:r>
             <w:r>
@@ -14374,32 +14415,32 @@
               <w:spacing w:line="240" w:lineRule="auto"/>
             </w:pPr>
             <w:r>
+              <w:t xml:space="preserve">Meeting Days: </w:t>
+            </w:r>
+            <w:r>
+              <w:rPr>
+                <w:b/>
+              </w:rPr>
+              <w:t>Tuesday &amp; Thursday</w:t>
+            </w:r>
+          </w:p>
+          <w:p>
+            <w:pPr>
+              <w:widowControl w:val="0"/>
+              <w:pBdr>
+                <w:top w:val="nil"/>
+                <w:left w:val="nil"/>
+                <w:bottom w:val="nil"/>
+                <w:right w:val="nil"/>
+                <w:between w:val="nil"/>
+              </w:pBdr>
+              <w:spacing w:line="240" w:lineRule="auto"/>
+              <w:rPr>
+                <w:b/>
+              </w:rPr>
+            </w:pPr>
+            <w:r>
               <w:lastRenderedPageBreak/>
-              <w:t xml:space="preserve">Meeting Days: </w:t>
-            </w:r>
-            <w:r>
-              <w:rPr>
-                <w:b/>
-              </w:rPr>
-              <w:t>Tuesday &amp; Thursday</w:t>
-            </w:r>
-          </w:p>
-          <w:p>
-            <w:pPr>
-              <w:widowControl w:val="0"/>
-              <w:pBdr>
-                <w:top w:val="nil"/>
-                <w:left w:val="nil"/>
-                <w:bottom w:val="nil"/>
-                <w:right w:val="nil"/>
-                <w:between w:val="nil"/>
-              </w:pBdr>
-              <w:spacing w:line="240" w:lineRule="auto"/>
-              <w:rPr>
-                <w:b/>
-              </w:rPr>
-            </w:pPr>
-            <w:r>
               <w:t xml:space="preserve">Click </w:t>
             </w:r>
             <w:r>
@@ -14657,6 +14698,7 @@
               <w:spacing w:line="240" w:lineRule="auto"/>
             </w:pPr>
             <w:r>
+              <w:lastRenderedPageBreak/>
               <w:t>Error Message: Invalid section number</w:t>
             </w:r>
           </w:p>
@@ -15580,32 +15622,32 @@
               <w:spacing w:line="240" w:lineRule="auto"/>
             </w:pPr>
             <w:r>
+              <w:t xml:space="preserve">Meeting Days: </w:t>
+            </w:r>
+            <w:r>
+              <w:rPr>
+                <w:b/>
+              </w:rPr>
+              <w:t>Tuesday &amp; Thursday</w:t>
+            </w:r>
+          </w:p>
+          <w:p>
+            <w:pPr>
+              <w:widowControl w:val="0"/>
+              <w:pBdr>
+                <w:top w:val="nil"/>
+                <w:left w:val="nil"/>
+                <w:bottom w:val="nil"/>
+                <w:right w:val="nil"/>
+                <w:between w:val="nil"/>
+              </w:pBdr>
+              <w:spacing w:line="240" w:lineRule="auto"/>
+              <w:rPr>
+                <w:b/>
+              </w:rPr>
+            </w:pPr>
+            <w:r>
               <w:lastRenderedPageBreak/>
-              <w:t xml:space="preserve">Meeting Days: </w:t>
-            </w:r>
-            <w:r>
-              <w:rPr>
-                <w:b/>
-              </w:rPr>
-              <w:t>Tuesday &amp; Thursday</w:t>
-            </w:r>
-          </w:p>
-          <w:p>
-            <w:pPr>
-              <w:widowControl w:val="0"/>
-              <w:pBdr>
-                <w:top w:val="nil"/>
-                <w:left w:val="nil"/>
-                <w:bottom w:val="nil"/>
-                <w:right w:val="nil"/>
-                <w:between w:val="nil"/>
-              </w:pBdr>
-              <w:spacing w:line="240" w:lineRule="auto"/>
-              <w:rPr>
-                <w:b/>
-              </w:rPr>
-            </w:pPr>
-            <w:r>
               <w:t xml:space="preserve">Click </w:t>
             </w:r>
             <w:r>
@@ -15863,6 +15905,7 @@
               <w:spacing w:line="240" w:lineRule="auto"/>
             </w:pPr>
             <w:r>
+              <w:lastRenderedPageBreak/>
               <w:t>Error Message: Invalid instructor unity id</w:t>
             </w:r>
           </w:p>
@@ -16792,26 +16835,26 @@
               <w:spacing w:line="240" w:lineRule="auto"/>
             </w:pPr>
             <w:r>
+              <w:t xml:space="preserve">Meeting Days: </w:t>
+            </w:r>
+          </w:p>
+          <w:p>
+            <w:pPr>
+              <w:widowControl w:val="0"/>
+              <w:pBdr>
+                <w:top w:val="nil"/>
+                <w:left w:val="nil"/>
+                <w:bottom w:val="nil"/>
+                <w:right w:val="nil"/>
+                <w:between w:val="nil"/>
+              </w:pBdr>
+              <w:spacing w:line="240" w:lineRule="auto"/>
+              <w:rPr>
+                <w:b/>
+              </w:rPr>
+            </w:pPr>
+            <w:r>
               <w:lastRenderedPageBreak/>
-              <w:t xml:space="preserve">Meeting Days: </w:t>
-            </w:r>
-          </w:p>
-          <w:p>
-            <w:pPr>
-              <w:widowControl w:val="0"/>
-              <w:pBdr>
-                <w:top w:val="nil"/>
-                <w:left w:val="nil"/>
-                <w:bottom w:val="nil"/>
-                <w:right w:val="nil"/>
-                <w:between w:val="nil"/>
-              </w:pBdr>
-              <w:spacing w:line="240" w:lineRule="auto"/>
-              <w:rPr>
-                <w:b/>
-              </w:rPr>
-            </w:pPr>
-            <w:r>
               <w:t xml:space="preserve">Click </w:t>
             </w:r>
             <w:r>
@@ -17069,6 +17112,7 @@
               <w:spacing w:line="240" w:lineRule="auto"/>
             </w:pPr>
             <w:r>
+              <w:lastRenderedPageBreak/>
               <w:t>Error Message: Invalid meeting days</w:t>
             </w:r>
           </w:p>
@@ -17998,32 +18042,32 @@
               <w:spacing w:line="240" w:lineRule="auto"/>
             </w:pPr>
             <w:r>
+              <w:t xml:space="preserve">Meeting Days: </w:t>
+            </w:r>
+            <w:r>
+              <w:rPr>
+                <w:b/>
+              </w:rPr>
+              <w:t>Monday &amp; Wednesday</w:t>
+            </w:r>
+          </w:p>
+          <w:p>
+            <w:pPr>
+              <w:widowControl w:val="0"/>
+              <w:pBdr>
+                <w:top w:val="nil"/>
+                <w:left w:val="nil"/>
+                <w:bottom w:val="nil"/>
+                <w:right w:val="nil"/>
+                <w:between w:val="nil"/>
+              </w:pBdr>
+              <w:spacing w:line="240" w:lineRule="auto"/>
+              <w:rPr>
+                <w:b/>
+              </w:rPr>
+            </w:pPr>
+            <w:r>
               <w:lastRenderedPageBreak/>
-              <w:t xml:space="preserve">Meeting Days: </w:t>
-            </w:r>
-            <w:r>
-              <w:rPr>
-                <w:b/>
-              </w:rPr>
-              <w:t>Monday &amp; Wednesday</w:t>
-            </w:r>
-          </w:p>
-          <w:p>
-            <w:pPr>
-              <w:widowControl w:val="0"/>
-              <w:pBdr>
-                <w:top w:val="nil"/>
-                <w:left w:val="nil"/>
-                <w:bottom w:val="nil"/>
-                <w:right w:val="nil"/>
-                <w:between w:val="nil"/>
-              </w:pBdr>
-              <w:spacing w:line="240" w:lineRule="auto"/>
-              <w:rPr>
-                <w:b/>
-              </w:rPr>
-            </w:pPr>
-            <w:r>
               <w:t xml:space="preserve">Click </w:t>
             </w:r>
             <w:r>
@@ -18281,6 +18325,7 @@
               <w:spacing w:line="240" w:lineRule="auto"/>
             </w:pPr>
             <w:r>
+              <w:lastRenderedPageBreak/>
               <w:t>CSC113-001 is added to the list at the front and is followed by CSC116-001.</w:t>
             </w:r>
           </w:p>
@@ -19342,11 +19387,7 @@
               <w:spacing w:line="240" w:lineRule="auto"/>
             </w:pPr>
             <w:r>
-              <w:t xml:space="preserve">CSC216-001 is removed.  CSC116-006 is followed by </w:t>
-            </w:r>
-            <w:r>
-              <w:lastRenderedPageBreak/>
-              <w:t>CSC216-002.</w:t>
+              <w:t>CSC216-001 is removed.  CSC116-006 is followed by CSC216-002.</w:t>
             </w:r>
           </w:p>
         </w:tc>
@@ -19380,7 +19421,6 @@
               <w:rPr>
                 <w:b/>
               </w:rPr>
-              <w:lastRenderedPageBreak/>
               <w:t>CSC216-001 is removed, and CSC216-002 is now highlighted.</w:t>
             </w:r>
           </w:p>
@@ -19449,6 +19489,7 @@
               <w:spacing w:line="240" w:lineRule="auto"/>
             </w:pPr>
             <w:r>
+              <w:lastRenderedPageBreak/>
               <w:t>T37: Remove Course - front</w:t>
             </w:r>
           </w:p>
@@ -20288,8 +20329,11 @@
               <w:spacing w:line="240" w:lineRule="auto"/>
             </w:pPr>
             <w:r>
+              <w:t xml:space="preserve">CSC216,Programming Concepts - </w:t>
+            </w:r>
+            <w:r>
               <w:lastRenderedPageBreak/>
-              <w:t>CSC216,Programming Concepts - Java,002,4,jtking,MW,1330,1445</w:t>
+              <w:t>Java,002,4,jtking,MW,1330,1445</w:t>
             </w:r>
           </w:p>
           <w:p>
@@ -20492,35 +20536,29 @@
               <w:rPr>
                 <w:b/>
               </w:rPr>
-              <w:t xml:space="preserve">CSC116,Intro to Programming - </w:t>
-            </w:r>
+              <w:t>CSC116,Intro to Programming - Java,003,3,tbdimitr,TH,1120,1310</w:t>
+            </w:r>
+          </w:p>
+          <w:p>
+            <w:pPr>
+              <w:widowControl w:val="0"/>
+              <w:pBdr>
+                <w:top w:val="nil"/>
+                <w:left w:val="nil"/>
+                <w:bottom w:val="nil"/>
+                <w:right w:val="nil"/>
+                <w:between w:val="nil"/>
+              </w:pBdr>
+              <w:spacing w:line="240" w:lineRule="auto"/>
+              <w:rPr>
+                <w:b/>
+              </w:rPr>
+            </w:pPr>
             <w:r>
               <w:rPr>
                 <w:b/>
               </w:rPr>
               <w:lastRenderedPageBreak/>
-              <w:t>Java,003,3,tbdimitr,TH,1120,1310</w:t>
-            </w:r>
-          </w:p>
-          <w:p>
-            <w:pPr>
-              <w:widowControl w:val="0"/>
-              <w:pBdr>
-                <w:top w:val="nil"/>
-                <w:left w:val="nil"/>
-                <w:bottom w:val="nil"/>
-                <w:right w:val="nil"/>
-                <w:between w:val="nil"/>
-              </w:pBdr>
-              <w:spacing w:line="240" w:lineRule="auto"/>
-              <w:rPr>
-                <w:b/>
-              </w:rPr>
-            </w:pPr>
-            <w:r>
-              <w:rPr>
-                <w:b/>
-              </w:rPr>
               <w:t>CSC116,Introduction to Programming - Java,006,3,jdyoung2,TH,1040,1230</w:t>
             </w:r>
           </w:p>
@@ -20639,6 +20677,7 @@
               <w:spacing w:line="240" w:lineRule="auto"/>
             </w:pPr>
             <w:r>
+              <w:lastRenderedPageBreak/>
               <w:t>T40: New Course Catalog</w:t>
             </w:r>
           </w:p>
@@ -21026,7 +21065,6 @@
               <w:spacing w:line="240" w:lineRule="auto"/>
             </w:pPr>
             <w:r>
-              <w:lastRenderedPageBreak/>
               <w:t xml:space="preserve">Instructor Id: </w:t>
             </w:r>
             <w:r>
@@ -21073,6 +21111,7 @@
               <w:spacing w:line="240" w:lineRule="auto"/>
             </w:pPr>
             <w:r>
+              <w:lastRenderedPageBreak/>
               <w:t xml:space="preserve">End Time: </w:t>
             </w:r>
           </w:p>
@@ -21935,8 +21974,6 @@
               </w:rPr>
               <w:t>Login is successful and program now shows only a Logout button</w:t>
             </w:r>
-            <w:bookmarkStart w:id="2" w:name="_GoBack"/>
-            <w:bookmarkEnd w:id="2"/>
           </w:p>
         </w:tc>
       </w:tr>

</xml_diff>